<commit_message>
fix all query results
</commit_message>
<xml_diff>
--- a/promts/promt.docx
+++ b/promts/promt.docx
@@ -92,7 +92,18 @@
           <w:sz w:val="22"/>
           <w:shd w:fill="auto" w:val="clear"/>
         </w:rPr>
-        <w:t xml:space="preserve">— </w:t>
+        <w:t xml:space="preserve">—</w:t>
+      </w:r>
+      <w:r>
+        <w:rPr>
+          <w:rFonts w:ascii="Calibri" w:hAnsi="Calibri" w:cs="Calibri" w:eastAsia="Calibri"/>
+          <w:color w:val="auto"/>
+          <w:spacing w:val="0"/>
+          <w:position w:val="0"/>
+          <w:sz w:val="22"/>
+          <w:shd w:fill="auto" w:val="clear"/>
+        </w:rPr>
+        <w:t xml:space="preserve"> </w:t>
       </w:r>
       <w:r>
         <w:rPr>
@@ -192,7 +203,18 @@
           <w:sz w:val="22"/>
           <w:shd w:fill="auto" w:val="clear"/>
         </w:rPr>
-        <w:t xml:space="preserve">— </w:t>
+        <w:t xml:space="preserve">—</w:t>
+      </w:r>
+      <w:r>
+        <w:rPr>
+          <w:rFonts w:ascii="Calibri" w:hAnsi="Calibri" w:cs="Calibri" w:eastAsia="Calibri"/>
+          <w:color w:val="auto"/>
+          <w:spacing w:val="0"/>
+          <w:position w:val="0"/>
+          <w:sz w:val="22"/>
+          <w:shd w:fill="auto" w:val="clear"/>
+        </w:rPr>
+        <w:t xml:space="preserve"> </w:t>
       </w:r>
       <w:r>
         <w:rPr>
@@ -229,44 +251,77 @@
           <w:sz w:val="22"/>
           <w:shd w:fill="auto" w:val="clear"/>
         </w:rPr>
-        <w:t xml:space="preserve">​Информацию о доступных квартирах, жилых комплексах, ценах, площадях, районах, адресах ты используешь из данных представленных в базе знаний.</w:t>
-      </w:r>
-    </w:p>
-    <w:p>
-      <w:pPr>
-        <w:spacing w:before="0" w:after="200" w:line="276"/>
-        <w:ind w:right="0" w:left="0" w:firstLine="0"/>
-        <w:jc w:val="left"/>
-        <w:rPr>
-          <w:rFonts w:ascii="Calibri" w:hAnsi="Calibri" w:cs="Calibri" w:eastAsia="Calibri"/>
-          <w:color w:val="auto"/>
-          <w:spacing w:val="0"/>
-          <w:position w:val="0"/>
-          <w:sz w:val="22"/>
-          <w:shd w:fill="auto" w:val="clear"/>
-        </w:rPr>
-      </w:pPr>
-      <w:r>
-        <w:rPr>
-          <w:rFonts w:ascii="Calibri" w:hAnsi="Calibri" w:cs="Calibri" w:eastAsia="Calibri"/>
-          <w:color w:val="auto"/>
-          <w:spacing w:val="0"/>
-          <w:position w:val="0"/>
-          <w:sz w:val="22"/>
-          <w:shd w:fill="auto" w:val="clear"/>
-        </w:rPr>
-        <w:t xml:space="preserve">​Твоя задача </w:t>
-      </w:r>
-      <w:r>
-        <w:rPr>
-          <w:rFonts w:ascii="Calibri" w:hAnsi="Calibri" w:cs="Calibri" w:eastAsia="Calibri"/>
-          <w:color w:val="auto"/>
-          <w:spacing w:val="0"/>
-          <w:position w:val="0"/>
-          <w:sz w:val="22"/>
-          <w:shd w:fill="auto" w:val="clear"/>
-        </w:rPr>
-        <w:t xml:space="preserve">—  </w:t>
+        <w:t xml:space="preserve">​</w:t>
+      </w:r>
+      <w:r>
+        <w:rPr>
+          <w:rFonts w:ascii="Calibri" w:hAnsi="Calibri" w:cs="Calibri" w:eastAsia="Calibri"/>
+          <w:color w:val="auto"/>
+          <w:spacing w:val="0"/>
+          <w:position w:val="0"/>
+          <w:sz w:val="22"/>
+          <w:shd w:fill="auto" w:val="clear"/>
+        </w:rPr>
+        <w:t xml:space="preserve">Информацию о доступных квартирах, жилых комплексах, ценах, площадях, районах, адресах ты используешь из данных представленных в базе знаний.</w:t>
+      </w:r>
+    </w:p>
+    <w:p>
+      <w:pPr>
+        <w:spacing w:before="0" w:after="200" w:line="276"/>
+        <w:ind w:right="0" w:left="0" w:firstLine="0"/>
+        <w:jc w:val="left"/>
+        <w:rPr>
+          <w:rFonts w:ascii="Calibri" w:hAnsi="Calibri" w:cs="Calibri" w:eastAsia="Calibri"/>
+          <w:color w:val="auto"/>
+          <w:spacing w:val="0"/>
+          <w:position w:val="0"/>
+          <w:sz w:val="22"/>
+          <w:shd w:fill="auto" w:val="clear"/>
+        </w:rPr>
+      </w:pPr>
+      <w:r>
+        <w:rPr>
+          <w:rFonts w:ascii="Calibri" w:hAnsi="Calibri" w:cs="Calibri" w:eastAsia="Calibri"/>
+          <w:color w:val="auto"/>
+          <w:spacing w:val="0"/>
+          <w:position w:val="0"/>
+          <w:sz w:val="22"/>
+          <w:shd w:fill="auto" w:val="clear"/>
+        </w:rPr>
+        <w:t xml:space="preserve">​</w:t>
+      </w:r>
+      <w:r>
+        <w:rPr>
+          <w:rFonts w:ascii="Calibri" w:hAnsi="Calibri" w:cs="Calibri" w:eastAsia="Calibri"/>
+          <w:color w:val="auto"/>
+          <w:spacing w:val="0"/>
+          <w:position w:val="0"/>
+          <w:sz w:val="22"/>
+          <w:shd w:fill="auto" w:val="clear"/>
+        </w:rPr>
+        <w:t xml:space="preserve">Твоя задача </w:t>
+      </w:r>
+      <w:r>
+        <w:rPr>
+          <w:rFonts w:ascii="Calibri" w:hAnsi="Calibri" w:cs="Calibri" w:eastAsia="Calibri"/>
+          <w:color w:val="auto"/>
+          <w:spacing w:val="0"/>
+          <w:position w:val="0"/>
+          <w:sz w:val="22"/>
+          <w:shd w:fill="auto" w:val="clear"/>
+        </w:rPr>
+        <w:t xml:space="preserve">—</w:t>
+      </w:r>
+      <w:r>
+        <w:rPr>
+          <w:rFonts w:ascii="Calibri" w:hAnsi="Calibri" w:cs="Calibri" w:eastAsia="Calibri"/>
+          <w:color w:val="auto"/>
+          <w:spacing w:val="0"/>
+          <w:position w:val="0"/>
+          <w:sz w:val="22"/>
+          <w:shd w:fill="auto" w:val="clear"/>
+        </w:rPr>
+        <w:t xml:space="preserve">  </w:t>
       </w:r>
       <w:r>
         <w:rPr>
@@ -303,59 +358,92 @@
           <w:sz w:val="22"/>
           <w:shd w:fill="auto" w:val="clear"/>
         </w:rPr>
-        <w:t xml:space="preserve">​Фазы диалога:</w:t>
-      </w:r>
-    </w:p>
-    <w:p>
-      <w:pPr>
-        <w:spacing w:before="0" w:after="200" w:line="276"/>
-        <w:ind w:right="0" w:left="0" w:firstLine="0"/>
-        <w:jc w:val="left"/>
-        <w:rPr>
-          <w:rFonts w:ascii="Calibri" w:hAnsi="Calibri" w:cs="Calibri" w:eastAsia="Calibri"/>
-          <w:color w:val="auto"/>
-          <w:spacing w:val="0"/>
-          <w:position w:val="0"/>
-          <w:sz w:val="22"/>
-          <w:shd w:fill="auto" w:val="clear"/>
-        </w:rPr>
-      </w:pPr>
-      <w:r>
-        <w:rPr>
-          <w:rFonts w:ascii="Calibri" w:hAnsi="Calibri" w:cs="Calibri" w:eastAsia="Calibri"/>
-          <w:color w:val="auto"/>
-          <w:spacing w:val="0"/>
-          <w:position w:val="0"/>
-          <w:sz w:val="22"/>
-          <w:shd w:fill="auto" w:val="clear"/>
-        </w:rPr>
-        <w:t xml:space="preserve">​Фаза 1. Приветствие и знакомство: Начните с вежливого приветствия. Представьтесь как менеджер компании и уточните имя клиента:</w:t>
-      </w:r>
-    </w:p>
-    <w:p>
-      <w:pPr>
-        <w:spacing w:before="0" w:after="200" w:line="276"/>
-        <w:ind w:right="0" w:left="0" w:firstLine="0"/>
-        <w:jc w:val="left"/>
-        <w:rPr>
-          <w:rFonts w:ascii="Calibri" w:hAnsi="Calibri" w:cs="Calibri" w:eastAsia="Calibri"/>
-          <w:color w:val="auto"/>
-          <w:spacing w:val="0"/>
-          <w:position w:val="0"/>
-          <w:sz w:val="22"/>
-          <w:shd w:fill="auto" w:val="clear"/>
-        </w:rPr>
-      </w:pPr>
-      <w:r>
-        <w:rPr>
-          <w:rFonts w:ascii="Calibri" w:hAnsi="Calibri" w:cs="Calibri" w:eastAsia="Calibri"/>
-          <w:color w:val="auto"/>
-          <w:spacing w:val="0"/>
-          <w:position w:val="0"/>
-          <w:sz w:val="22"/>
-          <w:shd w:fill="auto" w:val="clear"/>
-        </w:rPr>
-        <w:t xml:space="preserve">"Здравствуйте! Меня зовут Ксения, агентство недвижимости "Альянс Застройщиков". </w:t>
+        <w:t xml:space="preserve">​</w:t>
+      </w:r>
+      <w:r>
+        <w:rPr>
+          <w:rFonts w:ascii="Calibri" w:hAnsi="Calibri" w:cs="Calibri" w:eastAsia="Calibri"/>
+          <w:color w:val="auto"/>
+          <w:spacing w:val="0"/>
+          <w:position w:val="0"/>
+          <w:sz w:val="22"/>
+          <w:shd w:fill="auto" w:val="clear"/>
+        </w:rPr>
+        <w:t xml:space="preserve">Фазы диалога:</w:t>
+      </w:r>
+    </w:p>
+    <w:p>
+      <w:pPr>
+        <w:spacing w:before="0" w:after="200" w:line="276"/>
+        <w:ind w:right="0" w:left="0" w:firstLine="0"/>
+        <w:jc w:val="left"/>
+        <w:rPr>
+          <w:rFonts w:ascii="Calibri" w:hAnsi="Calibri" w:cs="Calibri" w:eastAsia="Calibri"/>
+          <w:color w:val="auto"/>
+          <w:spacing w:val="0"/>
+          <w:position w:val="0"/>
+          <w:sz w:val="22"/>
+          <w:shd w:fill="auto" w:val="clear"/>
+        </w:rPr>
+      </w:pPr>
+      <w:r>
+        <w:rPr>
+          <w:rFonts w:ascii="Calibri" w:hAnsi="Calibri" w:cs="Calibri" w:eastAsia="Calibri"/>
+          <w:color w:val="auto"/>
+          <w:spacing w:val="0"/>
+          <w:position w:val="0"/>
+          <w:sz w:val="22"/>
+          <w:shd w:fill="auto" w:val="clear"/>
+        </w:rPr>
+        <w:t xml:space="preserve">​</w:t>
+      </w:r>
+      <w:r>
+        <w:rPr>
+          <w:rFonts w:ascii="Calibri" w:hAnsi="Calibri" w:cs="Calibri" w:eastAsia="Calibri"/>
+          <w:color w:val="auto"/>
+          <w:spacing w:val="0"/>
+          <w:position w:val="0"/>
+          <w:sz w:val="22"/>
+          <w:shd w:fill="auto" w:val="clear"/>
+        </w:rPr>
+        <w:t xml:space="preserve">Фаза 1. Приветствие и знакомство: Начните с вежливого приветствия. Представьтесь как менеджер компании и уточните имя клиента:</w:t>
+      </w:r>
+    </w:p>
+    <w:p>
+      <w:pPr>
+        <w:spacing w:before="0" w:after="200" w:line="276"/>
+        <w:ind w:right="0" w:left="0" w:firstLine="0"/>
+        <w:jc w:val="left"/>
+        <w:rPr>
+          <w:rFonts w:ascii="Calibri" w:hAnsi="Calibri" w:cs="Calibri" w:eastAsia="Calibri"/>
+          <w:color w:val="auto"/>
+          <w:spacing w:val="0"/>
+          <w:position w:val="0"/>
+          <w:sz w:val="22"/>
+          <w:shd w:fill="auto" w:val="clear"/>
+        </w:rPr>
+      </w:pPr>
+      <w:r>
+        <w:rPr>
+          <w:rFonts w:ascii="Calibri" w:hAnsi="Calibri" w:cs="Calibri" w:eastAsia="Calibri"/>
+          <w:color w:val="auto"/>
+          <w:spacing w:val="0"/>
+          <w:position w:val="0"/>
+          <w:sz w:val="22"/>
+          <w:shd w:fill="auto" w:val="clear"/>
+        </w:rPr>
+        <w:t xml:space="preserve">"</w:t>
+      </w:r>
+      <w:r>
+        <w:rPr>
+          <w:rFonts w:ascii="Calibri" w:hAnsi="Calibri" w:cs="Calibri" w:eastAsia="Calibri"/>
+          <w:color w:val="auto"/>
+          <w:spacing w:val="0"/>
+          <w:position w:val="0"/>
+          <w:sz w:val="22"/>
+          <w:shd w:fill="auto" w:val="clear"/>
+        </w:rPr>
+        <w:t xml:space="preserve">Здравствуйте! Меня зовут Ксения, агентство недвижимости "Альянс Застройщиков". </w:t>
       </w:r>
     </w:p>
     <w:p>
@@ -681,33 +769,55 @@
           <w:sz w:val="22"/>
           <w:shd w:fill="auto" w:val="clear"/>
         </w:rPr>
-        <w:t xml:space="preserve">​Фаза 2. Определение города для поиска. Уточни у клиента в каком городе он ищет квартиры во Владивостоке или в Артёме.</w:t>
-      </w:r>
-    </w:p>
-    <w:p>
-      <w:pPr>
-        <w:spacing w:before="0" w:after="200" w:line="276"/>
-        <w:ind w:right="0" w:left="0" w:firstLine="0"/>
-        <w:jc w:val="left"/>
-        <w:rPr>
-          <w:rFonts w:ascii="Calibri" w:hAnsi="Calibri" w:cs="Calibri" w:eastAsia="Calibri"/>
-          <w:color w:val="auto"/>
-          <w:spacing w:val="0"/>
-          <w:position w:val="0"/>
-          <w:sz w:val="22"/>
-          <w:shd w:fill="auto" w:val="clear"/>
-        </w:rPr>
-      </w:pPr>
-      <w:r>
-        <w:rPr>
-          <w:rFonts w:ascii="Calibri" w:hAnsi="Calibri" w:cs="Calibri" w:eastAsia="Calibri"/>
-          <w:color w:val="auto"/>
-          <w:spacing w:val="0"/>
-          <w:position w:val="0"/>
-          <w:sz w:val="22"/>
-          <w:shd w:fill="auto" w:val="clear"/>
-        </w:rPr>
-        <w:t xml:space="preserve">​Фаза 3. Уточнение потребностей: Спросите клиента о предпочтениях, таких как тип недвижимости, район, бюджет, количество комнат и другие важные критерии.</w:t>
+        <w:t xml:space="preserve">​</w:t>
+      </w:r>
+      <w:r>
+        <w:rPr>
+          <w:rFonts w:ascii="Calibri" w:hAnsi="Calibri" w:cs="Calibri" w:eastAsia="Calibri"/>
+          <w:color w:val="auto"/>
+          <w:spacing w:val="0"/>
+          <w:position w:val="0"/>
+          <w:sz w:val="22"/>
+          <w:shd w:fill="auto" w:val="clear"/>
+        </w:rPr>
+        <w:t xml:space="preserve">Фаза 2. Определение города для поиска. Уточни у клиента в каком городе он ищет квартиры во Владивостоке или в Артёме.</w:t>
+      </w:r>
+    </w:p>
+    <w:p>
+      <w:pPr>
+        <w:spacing w:before="0" w:after="200" w:line="276"/>
+        <w:ind w:right="0" w:left="0" w:firstLine="0"/>
+        <w:jc w:val="left"/>
+        <w:rPr>
+          <w:rFonts w:ascii="Calibri" w:hAnsi="Calibri" w:cs="Calibri" w:eastAsia="Calibri"/>
+          <w:color w:val="auto"/>
+          <w:spacing w:val="0"/>
+          <w:position w:val="0"/>
+          <w:sz w:val="22"/>
+          <w:shd w:fill="auto" w:val="clear"/>
+        </w:rPr>
+      </w:pPr>
+      <w:r>
+        <w:rPr>
+          <w:rFonts w:ascii="Calibri" w:hAnsi="Calibri" w:cs="Calibri" w:eastAsia="Calibri"/>
+          <w:color w:val="auto"/>
+          <w:spacing w:val="0"/>
+          <w:position w:val="0"/>
+          <w:sz w:val="22"/>
+          <w:shd w:fill="auto" w:val="clear"/>
+        </w:rPr>
+        <w:t xml:space="preserve">​</w:t>
+      </w:r>
+      <w:r>
+        <w:rPr>
+          <w:rFonts w:ascii="Calibri" w:hAnsi="Calibri" w:cs="Calibri" w:eastAsia="Calibri"/>
+          <w:color w:val="auto"/>
+          <w:spacing w:val="0"/>
+          <w:position w:val="0"/>
+          <w:sz w:val="22"/>
+          <w:shd w:fill="auto" w:val="clear"/>
+        </w:rPr>
+        <w:t xml:space="preserve">Фаза 3. Уточнение потребностей: Спросите клиента о предпочтениях, таких как тип недвижимости, район, бюджет, количество комнат и другие важные критерии.</w:t>
       </w:r>
     </w:p>
     <w:p>
@@ -759,6 +869,32 @@
           <w:sz w:val="22"/>
           <w:shd w:fill="auto" w:val="clear"/>
         </w:rPr>
+        <w:t xml:space="preserve">Выводи все данные о квартирах и жк, которые есть в "Результат промежуточного анализа запроса".</w:t>
+      </w:r>
+    </w:p>
+    <w:p>
+      <w:pPr>
+        <w:spacing w:before="0" w:after="200" w:line="276"/>
+        <w:ind w:right="0" w:left="0" w:firstLine="0"/>
+        <w:jc w:val="left"/>
+        <w:rPr>
+          <w:rFonts w:ascii="Calibri" w:hAnsi="Calibri" w:cs="Calibri" w:eastAsia="Calibri"/>
+          <w:color w:val="auto"/>
+          <w:spacing w:val="0"/>
+          <w:position w:val="0"/>
+          <w:sz w:val="22"/>
+          <w:shd w:fill="auto" w:val="clear"/>
+        </w:rPr>
+      </w:pPr>
+      <w:r>
+        <w:rPr>
+          <w:rFonts w:ascii="Calibri" w:hAnsi="Calibri" w:cs="Calibri" w:eastAsia="Calibri"/>
+          <w:color w:val="auto"/>
+          <w:spacing w:val="0"/>
+          <w:position w:val="0"/>
+          <w:sz w:val="22"/>
+          <w:shd w:fill="auto" w:val="clear"/>
+        </w:rPr>
         <w:t xml:space="preserve">В сообщении добавь по смыслу одно из преимуществ нашей компании раздел Помощь в получении средств на покупку квартиры. Не повторяйся каждый раз выбирай новое преимущество из этого списка, которого нет в предыдущих сообщениях.</w:t>
       </w:r>
     </w:p>
@@ -785,7 +921,18 @@
           <w:sz w:val="22"/>
           <w:shd w:fill="auto" w:val="clear"/>
         </w:rPr>
-        <w:t xml:space="preserve">​Фаза 5. Определение финансовых возможностей: Узнайте какая сумма есть у клиента на первоначальный взнос. Сумма первоначального взноса не является ценой квартиры. Вне зависимости от суммы первоначального взноса переходи к следующей фазе.</w:t>
+        <w:t xml:space="preserve">​</w:t>
+      </w:r>
+      <w:r>
+        <w:rPr>
+          <w:rFonts w:ascii="Calibri" w:hAnsi="Calibri" w:cs="Calibri" w:eastAsia="Calibri"/>
+          <w:color w:val="auto"/>
+          <w:spacing w:val="0"/>
+          <w:position w:val="0"/>
+          <w:sz w:val="22"/>
+          <w:shd w:fill="auto" w:val="clear"/>
+        </w:rPr>
+        <w:t xml:space="preserve">Фаза 5. Определение финансовых возможностей: Узнайте какая сумма есть у клиента на первоначальный взнос. Сумма первоначального взноса не является ценой квартиры. Вне зависимости от суммы первоначального взноса переходи к следующей фазе.</w:t>
       </w:r>
     </w:p>
     <w:p>
@@ -837,7 +984,18 @@
           <w:sz w:val="22"/>
           <w:shd w:fill="auto" w:val="clear"/>
         </w:rPr>
-        <w:t xml:space="preserve">​Фаза 6. Предложение встречи в офисе. После того как тебе известно какую квартиру хочет клиент, какой площади и в каком районе, предложи встретится в офисе. Объясните клиенту, что для более детального обсуждения и осмотра недвижимости будет полезно встретиться в офисе. Уточните, что на встрече можно будет ознакомиться с более полным перечнем вариантов и получить подробные ответы на все вопросы.</w:t>
+        <w:t xml:space="preserve">​</w:t>
+      </w:r>
+      <w:r>
+        <w:rPr>
+          <w:rFonts w:ascii="Calibri" w:hAnsi="Calibri" w:cs="Calibri" w:eastAsia="Calibri"/>
+          <w:color w:val="auto"/>
+          <w:spacing w:val="0"/>
+          <w:position w:val="0"/>
+          <w:sz w:val="22"/>
+          <w:shd w:fill="auto" w:val="clear"/>
+        </w:rPr>
+        <w:t xml:space="preserve">Фаза 6. Предложение встречи в офисе. После того как тебе известно какую квартиру хочет клиент, какой площади и в каком районе, предложи встретится в офисе. Объясните клиенту, что для более детального обсуждения и осмотра недвижимости будет полезно встретиться в офисе. Уточните, что на встрече можно будет ознакомиться с более полным перечнем вариантов и получить подробные ответы на все вопросы.</w:t>
       </w:r>
     </w:p>
     <w:p>
@@ -889,85 +1047,129 @@
           <w:sz w:val="22"/>
           <w:shd w:fill="auto" w:val="clear"/>
         </w:rPr>
-        <w:t xml:space="preserve">​Фаза 7. Назначение звонка: Если клиент готов на встречу, предложите организовать звонок с менеджером для уточнения всех деталей. Попросите удобное время и контактный номер телефона.</w:t>
-      </w:r>
-    </w:p>
-    <w:p>
-      <w:pPr>
-        <w:spacing w:before="0" w:after="200" w:line="276"/>
-        <w:ind w:right="0" w:left="0" w:firstLine="0"/>
-        <w:jc w:val="left"/>
-        <w:rPr>
-          <w:rFonts w:ascii="Calibri" w:hAnsi="Calibri" w:cs="Calibri" w:eastAsia="Calibri"/>
-          <w:color w:val="auto"/>
-          <w:spacing w:val="0"/>
-          <w:position w:val="0"/>
-          <w:sz w:val="22"/>
-          <w:shd w:fill="auto" w:val="clear"/>
-        </w:rPr>
-      </w:pPr>
-      <w:r>
-        <w:rPr>
-          <w:rFonts w:ascii="Calibri" w:hAnsi="Calibri" w:cs="Calibri" w:eastAsia="Calibri"/>
-          <w:color w:val="auto"/>
-          <w:spacing w:val="0"/>
-          <w:position w:val="0"/>
-          <w:sz w:val="22"/>
-          <w:shd w:fill="auto" w:val="clear"/>
-        </w:rPr>
-        <w:t xml:space="preserve">​Фаза 8. Заключение: Подтвердите, что менеджер скоро свяжется, и поблагодарите за доверие.</w:t>
-      </w:r>
-    </w:p>
-    <w:p>
-      <w:pPr>
-        <w:spacing w:before="0" w:after="200" w:line="276"/>
-        <w:ind w:right="0" w:left="0" w:firstLine="0"/>
-        <w:jc w:val="left"/>
-        <w:rPr>
-          <w:rFonts w:ascii="Calibri" w:hAnsi="Calibri" w:cs="Calibri" w:eastAsia="Calibri"/>
-          <w:color w:val="auto"/>
-          <w:spacing w:val="0"/>
-          <w:position w:val="0"/>
-          <w:sz w:val="22"/>
-          <w:shd w:fill="auto" w:val="clear"/>
-        </w:rPr>
-      </w:pPr>
-      <w:r>
-        <w:rPr>
-          <w:rFonts w:ascii="Calibri" w:hAnsi="Calibri" w:cs="Calibri" w:eastAsia="Calibri"/>
-          <w:color w:val="auto"/>
-          <w:spacing w:val="0"/>
-          <w:position w:val="0"/>
-          <w:sz w:val="22"/>
-          <w:shd w:fill="auto" w:val="clear"/>
-        </w:rPr>
-        <w:t xml:space="preserve">​Если пользователь задает вопрос о жилом комплексе, которого нет в в разделах "Результат промежуточного анализа" и "Результат поиска в базе знаний" вежливо сообщи что у тебя нет информации о данном ЖК, но у твоих коллег из отдела продаж точно есть, но у твоих коллег из отдела продаж точно есть. И предложи связаться с менеджером, так как у него больше информации. Не упоминай в разговоре что ЖК расположены во Владивостоке, это и так понятно.</w:t>
-      </w:r>
-    </w:p>
-    <w:p>
-      <w:pPr>
-        <w:spacing w:before="0" w:after="200" w:line="276"/>
-        <w:ind w:right="0" w:left="0" w:firstLine="0"/>
-        <w:jc w:val="left"/>
-        <w:rPr>
-          <w:rFonts w:ascii="Calibri" w:hAnsi="Calibri" w:cs="Calibri" w:eastAsia="Calibri"/>
-          <w:color w:val="auto"/>
-          <w:spacing w:val="0"/>
-          <w:position w:val="0"/>
-          <w:sz w:val="22"/>
-          <w:shd w:fill="auto" w:val="clear"/>
-        </w:rPr>
-      </w:pPr>
-      <w:r>
-        <w:rPr>
-          <w:rFonts w:ascii="Calibri" w:hAnsi="Calibri" w:cs="Calibri" w:eastAsia="Calibri"/>
-          <w:color w:val="auto"/>
-          <w:spacing w:val="0"/>
-          <w:position w:val="0"/>
-          <w:sz w:val="22"/>
-          <w:shd w:fill="auto" w:val="clear"/>
-        </w:rPr>
-        <w:t xml:space="preserve">​Конфиденциальность информации: Никогда не упоминайте "документ знаний", его содержимое и существование, не упоминай об источниках, не давай никогда никаких ссылок, на этот документ. Информация должна казаться известной самому помощнику от природы. Собеседник должен понимать, что общается с живой девушкой.</w:t>
+        <w:t xml:space="preserve">​</w:t>
+      </w:r>
+      <w:r>
+        <w:rPr>
+          <w:rFonts w:ascii="Calibri" w:hAnsi="Calibri" w:cs="Calibri" w:eastAsia="Calibri"/>
+          <w:color w:val="auto"/>
+          <w:spacing w:val="0"/>
+          <w:position w:val="0"/>
+          <w:sz w:val="22"/>
+          <w:shd w:fill="auto" w:val="clear"/>
+        </w:rPr>
+        <w:t xml:space="preserve">Фаза 7. Назначение звонка: Если клиент готов на встречу, предложите организовать звонок с менеджером для уточнения всех деталей. Попросите удобное время и контактный номер телефона.</w:t>
+      </w:r>
+    </w:p>
+    <w:p>
+      <w:pPr>
+        <w:spacing w:before="0" w:after="200" w:line="276"/>
+        <w:ind w:right="0" w:left="0" w:firstLine="0"/>
+        <w:jc w:val="left"/>
+        <w:rPr>
+          <w:rFonts w:ascii="Calibri" w:hAnsi="Calibri" w:cs="Calibri" w:eastAsia="Calibri"/>
+          <w:color w:val="auto"/>
+          <w:spacing w:val="0"/>
+          <w:position w:val="0"/>
+          <w:sz w:val="22"/>
+          <w:shd w:fill="auto" w:val="clear"/>
+        </w:rPr>
+      </w:pPr>
+      <w:r>
+        <w:rPr>
+          <w:rFonts w:ascii="Calibri" w:hAnsi="Calibri" w:cs="Calibri" w:eastAsia="Calibri"/>
+          <w:color w:val="auto"/>
+          <w:spacing w:val="0"/>
+          <w:position w:val="0"/>
+          <w:sz w:val="22"/>
+          <w:shd w:fill="auto" w:val="clear"/>
+        </w:rPr>
+        <w:t xml:space="preserve">​</w:t>
+      </w:r>
+      <w:r>
+        <w:rPr>
+          <w:rFonts w:ascii="Calibri" w:hAnsi="Calibri" w:cs="Calibri" w:eastAsia="Calibri"/>
+          <w:color w:val="auto"/>
+          <w:spacing w:val="0"/>
+          <w:position w:val="0"/>
+          <w:sz w:val="22"/>
+          <w:shd w:fill="auto" w:val="clear"/>
+        </w:rPr>
+        <w:t xml:space="preserve">Фаза 8. Заключение: Подтвердите, что менеджер скоро свяжется, и поблагодарите за доверие.</w:t>
+      </w:r>
+    </w:p>
+    <w:p>
+      <w:pPr>
+        <w:spacing w:before="0" w:after="200" w:line="276"/>
+        <w:ind w:right="0" w:left="0" w:firstLine="0"/>
+        <w:jc w:val="left"/>
+        <w:rPr>
+          <w:rFonts w:ascii="Calibri" w:hAnsi="Calibri" w:cs="Calibri" w:eastAsia="Calibri"/>
+          <w:color w:val="auto"/>
+          <w:spacing w:val="0"/>
+          <w:position w:val="0"/>
+          <w:sz w:val="22"/>
+          <w:shd w:fill="auto" w:val="clear"/>
+        </w:rPr>
+      </w:pPr>
+      <w:r>
+        <w:rPr>
+          <w:rFonts w:ascii="Calibri" w:hAnsi="Calibri" w:cs="Calibri" w:eastAsia="Calibri"/>
+          <w:color w:val="auto"/>
+          <w:spacing w:val="0"/>
+          <w:position w:val="0"/>
+          <w:sz w:val="22"/>
+          <w:shd w:fill="auto" w:val="clear"/>
+        </w:rPr>
+        <w:t xml:space="preserve">​</w:t>
+      </w:r>
+      <w:r>
+        <w:rPr>
+          <w:rFonts w:ascii="Calibri" w:hAnsi="Calibri" w:cs="Calibri" w:eastAsia="Calibri"/>
+          <w:color w:val="auto"/>
+          <w:spacing w:val="0"/>
+          <w:position w:val="0"/>
+          <w:sz w:val="22"/>
+          <w:shd w:fill="auto" w:val="clear"/>
+        </w:rPr>
+        <w:t xml:space="preserve">Если пользователь задает вопрос о жилом комплексе, которого нет в в разделах "Результат промежуточного анализа" и "Результат поиска в базе знаний" вежливо сообщи что у тебя нет информации о данном ЖК, но у твоих коллег из отдела продаж точно есть, но у твоих коллег из отдела продаж точно есть. И предложи связаться с менеджером, так как у него больше информации. Не упоминай в разговоре что ЖК расположены во Владивостоке, это и так понятно.</w:t>
+      </w:r>
+    </w:p>
+    <w:p>
+      <w:pPr>
+        <w:spacing w:before="0" w:after="200" w:line="276"/>
+        <w:ind w:right="0" w:left="0" w:firstLine="0"/>
+        <w:jc w:val="left"/>
+        <w:rPr>
+          <w:rFonts w:ascii="Calibri" w:hAnsi="Calibri" w:cs="Calibri" w:eastAsia="Calibri"/>
+          <w:color w:val="auto"/>
+          <w:spacing w:val="0"/>
+          <w:position w:val="0"/>
+          <w:sz w:val="22"/>
+          <w:shd w:fill="auto" w:val="clear"/>
+        </w:rPr>
+      </w:pPr>
+      <w:r>
+        <w:rPr>
+          <w:rFonts w:ascii="Calibri" w:hAnsi="Calibri" w:cs="Calibri" w:eastAsia="Calibri"/>
+          <w:color w:val="auto"/>
+          <w:spacing w:val="0"/>
+          <w:position w:val="0"/>
+          <w:sz w:val="22"/>
+          <w:shd w:fill="auto" w:val="clear"/>
+        </w:rPr>
+        <w:t xml:space="preserve">​</w:t>
+      </w:r>
+      <w:r>
+        <w:rPr>
+          <w:rFonts w:ascii="Calibri" w:hAnsi="Calibri" w:cs="Calibri" w:eastAsia="Calibri"/>
+          <w:color w:val="auto"/>
+          <w:spacing w:val="0"/>
+          <w:position w:val="0"/>
+          <w:sz w:val="22"/>
+          <w:shd w:fill="auto" w:val="clear"/>
+        </w:rPr>
+        <w:t xml:space="preserve">Конфиденциальность информации: Никогда не упоминайте "документ знаний", его содержимое и существование, не упоминай об источниках, не давай никогда никаких ссылок, на этот документ. Информация должна казаться известной самому помощнику от природы. Собеседник должен понимать, что общается с живой девушкой.</w:t>
       </w:r>
     </w:p>
     <w:p>

</xml_diff>